<commit_message>
Update to Database Schema
</commit_message>
<xml_diff>
--- a/McNulty - Brainstorming.docx
+++ b/McNulty - Brainstorming.docx
@@ -202,18 +202,18 @@
       </w:tblPr>
       <w:tblGrid>
         <w:gridCol w:w="1215"/>
-        <w:gridCol w:w="1140"/>
-        <w:gridCol w:w="1725"/>
-        <w:gridCol w:w="2160"/>
-        <w:gridCol w:w="1575"/>
+        <w:gridCol w:w="1005"/>
+        <w:gridCol w:w="1110"/>
+        <w:gridCol w:w="2175"/>
+        <w:gridCol w:w="2310"/>
         <w:gridCol w:w="1395"/>
         <w:tblGridChange w:id="0">
           <w:tblGrid>
             <w:gridCol w:w="1215"/>
-            <w:gridCol w:w="1140"/>
-            <w:gridCol w:w="1725"/>
-            <w:gridCol w:w="2160"/>
-            <w:gridCol w:w="1575"/>
+            <w:gridCol w:w="1005"/>
+            <w:gridCol w:w="1110"/>
+            <w:gridCol w:w="2175"/>
+            <w:gridCol w:w="2310"/>
             <w:gridCol w:w="1395"/>
           </w:tblGrid>
         </w:tblGridChange>
@@ -270,115 +270,115 @@
               <w:rPr>
                 <w:rtl w:val="0"/>
               </w:rPr>
-              <w:t xml:space="preserve">Name</w:t>
-            </w:r>
-          </w:p>
-        </w:tc>
-        <w:tc>
-          <w:tcPr>
-            <w:tcMar>
-              <w:top w:w="100.0" w:type="dxa"/>
-              <w:left w:w="100.0" w:type="dxa"/>
-              <w:bottom w:w="100.0" w:type="dxa"/>
-              <w:right w:w="100.0" w:type="dxa"/>
-            </w:tcMar>
-          </w:tcPr>
-          <w:p>
-            <w:pPr>
-              <w:keepNext w:val="0"/>
-              <w:keepLines w:val="0"/>
-              <w:widowControl w:val="0"/>
-              <w:spacing w:after="0" w:before="0" w:line="240" w:lineRule="auto"/>
-              <w:ind w:left="0" w:right="0" w:firstLine="0"/>
-              <w:contextualSpacing w:val="0"/>
-              <w:jc w:val="left"/>
-            </w:pPr>
-            <w:r>
-              <w:rPr>
-                <w:rtl w:val="0"/>
-              </w:rPr>
-              <w:t xml:space="preserve">DoB</w:t>
-            </w:r>
-          </w:p>
-        </w:tc>
-        <w:tc>
-          <w:tcPr>
-            <w:tcMar>
-              <w:top w:w="100.0" w:type="dxa"/>
-              <w:left w:w="100.0" w:type="dxa"/>
-              <w:bottom w:w="100.0" w:type="dxa"/>
-              <w:right w:w="100.0" w:type="dxa"/>
-            </w:tcMar>
-          </w:tcPr>
-          <w:p>
-            <w:pPr>
-              <w:keepNext w:val="0"/>
-              <w:keepLines w:val="0"/>
-              <w:widowControl w:val="0"/>
-              <w:spacing w:after="0" w:before="0" w:line="240" w:lineRule="auto"/>
-              <w:ind w:left="0" w:right="0" w:firstLine="0"/>
-              <w:contextualSpacing w:val="0"/>
-              <w:jc w:val="left"/>
-            </w:pPr>
-            <w:r>
-              <w:rPr>
-                <w:rtl w:val="0"/>
-              </w:rPr>
-              <w:t xml:space="preserve">Gender</w:t>
-            </w:r>
-          </w:p>
-        </w:tc>
-        <w:tc>
-          <w:tcPr>
-            <w:tcMar>
-              <w:top w:w="100.0" w:type="dxa"/>
-              <w:left w:w="100.0" w:type="dxa"/>
-              <w:bottom w:w="100.0" w:type="dxa"/>
-              <w:right w:w="100.0" w:type="dxa"/>
-            </w:tcMar>
-          </w:tcPr>
-          <w:p>
-            <w:pPr>
-              <w:keepNext w:val="0"/>
-              <w:keepLines w:val="0"/>
-              <w:widowControl w:val="0"/>
-              <w:spacing w:after="0" w:before="0" w:line="240" w:lineRule="auto"/>
-              <w:ind w:left="0" w:right="0" w:firstLine="0"/>
-              <w:contextualSpacing w:val="0"/>
-              <w:jc w:val="left"/>
-            </w:pPr>
-            <w:r>
-              <w:rPr>
-                <w:rtl w:val="0"/>
-              </w:rPr>
-              <w:t xml:space="preserve">Address</w:t>
-            </w:r>
-          </w:p>
-        </w:tc>
-        <w:tc>
-          <w:tcPr>
-            <w:tcMar>
-              <w:top w:w="100.0" w:type="dxa"/>
-              <w:left w:w="100.0" w:type="dxa"/>
-              <w:bottom w:w="100.0" w:type="dxa"/>
-              <w:right w:w="100.0" w:type="dxa"/>
-            </w:tcMar>
-          </w:tcPr>
-          <w:p>
-            <w:pPr>
-              <w:keepNext w:val="0"/>
-              <w:keepLines w:val="0"/>
-              <w:widowControl w:val="0"/>
-              <w:spacing w:after="0" w:before="0" w:line="240" w:lineRule="auto"/>
-              <w:ind w:left="0" w:right="0" w:firstLine="0"/>
-              <w:contextualSpacing w:val="0"/>
-              <w:jc w:val="left"/>
-            </w:pPr>
-            <w:r>
-              <w:rPr>
-                <w:rtl w:val="0"/>
-              </w:rPr>
-              <w:t xml:space="preserve">City</w:t>
+              <w:t xml:space="preserve">name</w:t>
+            </w:r>
+          </w:p>
+        </w:tc>
+        <w:tc>
+          <w:tcPr>
+            <w:tcMar>
+              <w:top w:w="100.0" w:type="dxa"/>
+              <w:left w:w="100.0" w:type="dxa"/>
+              <w:bottom w:w="100.0" w:type="dxa"/>
+              <w:right w:w="100.0" w:type="dxa"/>
+            </w:tcMar>
+          </w:tcPr>
+          <w:p>
+            <w:pPr>
+              <w:keepNext w:val="0"/>
+              <w:keepLines w:val="0"/>
+              <w:widowControl w:val="0"/>
+              <w:spacing w:after="0" w:before="0" w:line="240" w:lineRule="auto"/>
+              <w:ind w:left="0" w:right="0" w:firstLine="0"/>
+              <w:contextualSpacing w:val="0"/>
+              <w:jc w:val="left"/>
+            </w:pPr>
+            <w:r>
+              <w:rPr>
+                <w:rtl w:val="0"/>
+              </w:rPr>
+              <w:t xml:space="preserve">birthdate</w:t>
+            </w:r>
+          </w:p>
+        </w:tc>
+        <w:tc>
+          <w:tcPr>
+            <w:tcMar>
+              <w:top w:w="100.0" w:type="dxa"/>
+              <w:left w:w="100.0" w:type="dxa"/>
+              <w:bottom w:w="100.0" w:type="dxa"/>
+              <w:right w:w="100.0" w:type="dxa"/>
+            </w:tcMar>
+          </w:tcPr>
+          <w:p>
+            <w:pPr>
+              <w:keepNext w:val="0"/>
+              <w:keepLines w:val="0"/>
+              <w:widowControl w:val="0"/>
+              <w:spacing w:after="0" w:before="0" w:line="240" w:lineRule="auto"/>
+              <w:ind w:left="0" w:right="0" w:firstLine="0"/>
+              <w:contextualSpacing w:val="0"/>
+              <w:jc w:val="left"/>
+            </w:pPr>
+            <w:r>
+              <w:rPr>
+                <w:rtl w:val="0"/>
+              </w:rPr>
+              <w:t xml:space="preserve">gender</w:t>
+            </w:r>
+          </w:p>
+        </w:tc>
+        <w:tc>
+          <w:tcPr>
+            <w:tcMar>
+              <w:top w:w="100.0" w:type="dxa"/>
+              <w:left w:w="100.0" w:type="dxa"/>
+              <w:bottom w:w="100.0" w:type="dxa"/>
+              <w:right w:w="100.0" w:type="dxa"/>
+            </w:tcMar>
+          </w:tcPr>
+          <w:p>
+            <w:pPr>
+              <w:keepNext w:val="0"/>
+              <w:keepLines w:val="0"/>
+              <w:widowControl w:val="0"/>
+              <w:spacing w:after="0" w:before="0" w:line="240" w:lineRule="auto"/>
+              <w:ind w:left="0" w:right="0" w:firstLine="0"/>
+              <w:contextualSpacing w:val="0"/>
+              <w:jc w:val="left"/>
+            </w:pPr>
+            <w:r>
+              <w:rPr>
+                <w:rtl w:val="0"/>
+              </w:rPr>
+              <w:t xml:space="preserve">address</w:t>
+            </w:r>
+          </w:p>
+        </w:tc>
+        <w:tc>
+          <w:tcPr>
+            <w:tcMar>
+              <w:top w:w="100.0" w:type="dxa"/>
+              <w:left w:w="100.0" w:type="dxa"/>
+              <w:bottom w:w="100.0" w:type="dxa"/>
+              <w:right w:w="100.0" w:type="dxa"/>
+            </w:tcMar>
+          </w:tcPr>
+          <w:p>
+            <w:pPr>
+              <w:keepNext w:val="0"/>
+              <w:keepLines w:val="0"/>
+              <w:widowControl w:val="0"/>
+              <w:spacing w:after="0" w:before="0" w:line="240" w:lineRule="auto"/>
+              <w:ind w:left="0" w:right="0" w:firstLine="0"/>
+              <w:contextualSpacing w:val="0"/>
+              <w:jc w:val="left"/>
+            </w:pPr>
+            <w:r>
+              <w:rPr>
+                <w:rtl w:val="0"/>
+              </w:rPr>
+              <w:t xml:space="preserve">city</w:t>
             </w:r>
           </w:p>
         </w:tc>
@@ -403,7 +403,7 @@
               <w:rPr>
                 <w:rtl w:val="0"/>
               </w:rPr>
-              <w:t xml:space="preserve">State</w:t>
+              <w:t xml:space="preserve">state</w:t>
             </w:r>
           </w:p>
         </w:tc>
@@ -426,7 +426,7 @@
               <w:rPr>
                 <w:rtl w:val="0"/>
               </w:rPr>
-              <w:t xml:space="preserve">Zipcode</w:t>
+              <w:t xml:space="preserve">zipcode</w:t>
             </w:r>
           </w:p>
         </w:tc>
@@ -449,7 +449,7 @@
               <w:rPr>
                 <w:rtl w:val="0"/>
               </w:rPr>
-              <w:t xml:space="preserve">Country</w:t>
+              <w:t xml:space="preserve">country</w:t>
             </w:r>
           </w:p>
         </w:tc>
@@ -472,7 +472,7 @@
               <w:rPr>
                 <w:rtl w:val="0"/>
               </w:rPr>
-              <w:t xml:space="preserve">Insurance provider</w:t>
+              <w:t xml:space="preserve">insurance_provider</w:t>
             </w:r>
           </w:p>
         </w:tc>
@@ -495,7 +495,7 @@
               <w:rPr>
                 <w:rtl w:val="0"/>
               </w:rPr>
-              <w:t xml:space="preserve">Insurance Account #</w:t>
+              <w:t xml:space="preserve">insurance_account_number</w:t>
             </w:r>
           </w:p>
         </w:tc>
@@ -568,23 +568,23 @@
       </w:tblPr>
       <w:tblGrid>
         <w:gridCol w:w="1260"/>
-        <w:gridCol w:w="1050"/>
-        <w:gridCol w:w="1175"/>
-        <w:gridCol w:w="1175"/>
-        <w:gridCol w:w="1175"/>
-        <w:gridCol w:w="1175"/>
-        <w:gridCol w:w="1175"/>
-        <w:gridCol w:w="1175"/>
+        <w:gridCol w:w="780"/>
+        <w:gridCol w:w="1335"/>
+        <w:gridCol w:w="1485"/>
+        <w:gridCol w:w="1005"/>
+        <w:gridCol w:w="1020"/>
+        <w:gridCol w:w="1290"/>
+        <w:gridCol w:w="1185"/>
         <w:tblGridChange w:id="0">
           <w:tblGrid>
             <w:gridCol w:w="1260"/>
-            <w:gridCol w:w="1050"/>
-            <w:gridCol w:w="1175"/>
-            <w:gridCol w:w="1175"/>
-            <w:gridCol w:w="1175"/>
-            <w:gridCol w:w="1175"/>
-            <w:gridCol w:w="1175"/>
-            <w:gridCol w:w="1175"/>
+            <w:gridCol w:w="780"/>
+            <w:gridCol w:w="1335"/>
+            <w:gridCol w:w="1485"/>
+            <w:gridCol w:w="1005"/>
+            <w:gridCol w:w="1020"/>
+            <w:gridCol w:w="1290"/>
+            <w:gridCol w:w="1185"/>
           </w:tblGrid>
         </w:tblGridChange>
       </w:tblGrid>
@@ -640,115 +640,115 @@
               <w:rPr>
                 <w:rtl w:val="0"/>
               </w:rPr>
-              <w:t xml:space="preserve">F Name</w:t>
-            </w:r>
-          </w:p>
-        </w:tc>
-        <w:tc>
-          <w:tcPr>
-            <w:tcMar>
-              <w:top w:w="100.0" w:type="dxa"/>
-              <w:left w:w="100.0" w:type="dxa"/>
-              <w:bottom w:w="100.0" w:type="dxa"/>
-              <w:right w:w="100.0" w:type="dxa"/>
-            </w:tcMar>
-          </w:tcPr>
-          <w:p>
-            <w:pPr>
-              <w:keepNext w:val="0"/>
-              <w:keepLines w:val="0"/>
-              <w:widowControl w:val="0"/>
-              <w:spacing w:after="0" w:before="0" w:line="240" w:lineRule="auto"/>
-              <w:ind w:left="0" w:right="0" w:firstLine="0"/>
-              <w:contextualSpacing w:val="0"/>
-              <w:jc w:val="left"/>
-            </w:pPr>
-            <w:r>
-              <w:rPr>
-                <w:rtl w:val="0"/>
-              </w:rPr>
-              <w:t xml:space="preserve">L Name</w:t>
-            </w:r>
-          </w:p>
-        </w:tc>
-        <w:tc>
-          <w:tcPr>
-            <w:tcMar>
-              <w:top w:w="100.0" w:type="dxa"/>
-              <w:left w:w="100.0" w:type="dxa"/>
-              <w:bottom w:w="100.0" w:type="dxa"/>
-              <w:right w:w="100.0" w:type="dxa"/>
-            </w:tcMar>
-          </w:tcPr>
-          <w:p>
-            <w:pPr>
-              <w:keepNext w:val="0"/>
-              <w:keepLines w:val="0"/>
-              <w:widowControl w:val="0"/>
-              <w:spacing w:after="0" w:before="0" w:line="240" w:lineRule="auto"/>
-              <w:ind w:left="0" w:right="0" w:firstLine="0"/>
-              <w:contextualSpacing w:val="0"/>
-              <w:jc w:val="left"/>
-            </w:pPr>
-            <w:r>
-              <w:rPr>
-                <w:rtl w:val="0"/>
-              </w:rPr>
-              <w:t xml:space="preserve">Specialty</w:t>
-            </w:r>
-          </w:p>
-        </w:tc>
-        <w:tc>
-          <w:tcPr>
-            <w:tcMar>
-              <w:top w:w="100.0" w:type="dxa"/>
-              <w:left w:w="100.0" w:type="dxa"/>
-              <w:bottom w:w="100.0" w:type="dxa"/>
-              <w:right w:w="100.0" w:type="dxa"/>
-            </w:tcMar>
-          </w:tcPr>
-          <w:p>
-            <w:pPr>
-              <w:keepNext w:val="0"/>
-              <w:keepLines w:val="0"/>
-              <w:widowControl w:val="0"/>
-              <w:spacing w:after="0" w:before="0" w:line="240" w:lineRule="auto"/>
-              <w:ind w:left="0" w:right="0" w:firstLine="0"/>
-              <w:contextualSpacing w:val="0"/>
-              <w:jc w:val="left"/>
-            </w:pPr>
-            <w:r>
-              <w:rPr>
-                <w:rtl w:val="0"/>
-              </w:rPr>
-              <w:t xml:space="preserve">Pager #</w:t>
-            </w:r>
-          </w:p>
-        </w:tc>
-        <w:tc>
-          <w:tcPr>
-            <w:tcMar>
-              <w:top w:w="100.0" w:type="dxa"/>
-              <w:left w:w="100.0" w:type="dxa"/>
-              <w:bottom w:w="100.0" w:type="dxa"/>
-              <w:right w:w="100.0" w:type="dxa"/>
-            </w:tcMar>
-          </w:tcPr>
-          <w:p>
-            <w:pPr>
-              <w:keepNext w:val="0"/>
-              <w:keepLines w:val="0"/>
-              <w:widowControl w:val="0"/>
-              <w:spacing w:after="0" w:before="0" w:line="240" w:lineRule="auto"/>
-              <w:ind w:left="0" w:right="0" w:firstLine="0"/>
-              <w:contextualSpacing w:val="0"/>
-              <w:jc w:val="left"/>
-            </w:pPr>
-            <w:r>
-              <w:rPr>
-                <w:rtl w:val="0"/>
-              </w:rPr>
-              <w:t xml:space="preserve">role</w:t>
+              <w:t xml:space="preserve">first_name</w:t>
+            </w:r>
+          </w:p>
+        </w:tc>
+        <w:tc>
+          <w:tcPr>
+            <w:tcMar>
+              <w:top w:w="100.0" w:type="dxa"/>
+              <w:left w:w="100.0" w:type="dxa"/>
+              <w:bottom w:w="100.0" w:type="dxa"/>
+              <w:right w:w="100.0" w:type="dxa"/>
+            </w:tcMar>
+          </w:tcPr>
+          <w:p>
+            <w:pPr>
+              <w:keepNext w:val="0"/>
+              <w:keepLines w:val="0"/>
+              <w:widowControl w:val="0"/>
+              <w:spacing w:after="0" w:before="0" w:line="240" w:lineRule="auto"/>
+              <w:ind w:left="0" w:right="0" w:firstLine="0"/>
+              <w:contextualSpacing w:val="0"/>
+              <w:jc w:val="left"/>
+            </w:pPr>
+            <w:r>
+              <w:rPr>
+                <w:rtl w:val="0"/>
+              </w:rPr>
+              <w:t xml:space="preserve">last_name</w:t>
+            </w:r>
+          </w:p>
+        </w:tc>
+        <w:tc>
+          <w:tcPr>
+            <w:tcMar>
+              <w:top w:w="100.0" w:type="dxa"/>
+              <w:left w:w="100.0" w:type="dxa"/>
+              <w:bottom w:w="100.0" w:type="dxa"/>
+              <w:right w:w="100.0" w:type="dxa"/>
+            </w:tcMar>
+          </w:tcPr>
+          <w:p>
+            <w:pPr>
+              <w:keepNext w:val="0"/>
+              <w:keepLines w:val="0"/>
+              <w:widowControl w:val="0"/>
+              <w:spacing w:after="0" w:before="0" w:line="240" w:lineRule="auto"/>
+              <w:ind w:left="0" w:right="0" w:firstLine="0"/>
+              <w:contextualSpacing w:val="0"/>
+              <w:jc w:val="left"/>
+            </w:pPr>
+            <w:r>
+              <w:rPr>
+                <w:rtl w:val="0"/>
+              </w:rPr>
+              <w:t xml:space="preserve">specialty</w:t>
+            </w:r>
+          </w:p>
+        </w:tc>
+        <w:tc>
+          <w:tcPr>
+            <w:tcMar>
+              <w:top w:w="100.0" w:type="dxa"/>
+              <w:left w:w="100.0" w:type="dxa"/>
+              <w:bottom w:w="100.0" w:type="dxa"/>
+              <w:right w:w="100.0" w:type="dxa"/>
+            </w:tcMar>
+          </w:tcPr>
+          <w:p>
+            <w:pPr>
+              <w:keepNext w:val="0"/>
+              <w:keepLines w:val="0"/>
+              <w:widowControl w:val="0"/>
+              <w:spacing w:after="0" w:before="0" w:line="240" w:lineRule="auto"/>
+              <w:ind w:left="0" w:right="0" w:firstLine="0"/>
+              <w:contextualSpacing w:val="0"/>
+              <w:jc w:val="left"/>
+            </w:pPr>
+            <w:r>
+              <w:rPr>
+                <w:rtl w:val="0"/>
+              </w:rPr>
+              <w:t xml:space="preserve">pager_number</w:t>
+            </w:r>
+          </w:p>
+        </w:tc>
+        <w:tc>
+          <w:tcPr>
+            <w:tcMar>
+              <w:top w:w="100.0" w:type="dxa"/>
+              <w:left w:w="100.0" w:type="dxa"/>
+              <w:bottom w:w="100.0" w:type="dxa"/>
+              <w:right w:w="100.0" w:type="dxa"/>
+            </w:tcMar>
+          </w:tcPr>
+          <w:p>
+            <w:pPr>
+              <w:keepNext w:val="0"/>
+              <w:keepLines w:val="0"/>
+              <w:widowControl w:val="0"/>
+              <w:spacing w:after="0" w:before="0" w:line="240" w:lineRule="auto"/>
+              <w:ind w:left="0" w:right="0" w:firstLine="0"/>
+              <w:contextualSpacing w:val="0"/>
+              <w:jc w:val="left"/>
+            </w:pPr>
+            <w:r>
+              <w:rPr>
+                <w:rtl w:val="0"/>
+              </w:rPr>
+              <w:t xml:space="preserve">position</w:t>
             </w:r>
           </w:p>
         </w:tc>
@@ -776,7 +776,7 @@
               <w:rPr>
                 <w:rtl w:val="0"/>
               </w:rPr>
-              <w:t xml:space="preserve">pw hash</w:t>
+              <w:t xml:space="preserve">password_salt</w:t>
             </w:r>
           </w:p>
         </w:tc>
@@ -804,7 +804,7 @@
               <w:rPr>
                 <w:rtl w:val="0"/>
               </w:rPr>
-              <w:t xml:space="preserve">pw salt</w:t>
+              <w:t xml:space="preserve">password_hash</w:t>
             </w:r>
           </w:p>
         </w:tc>
@@ -982,169 +982,169 @@
               <w:rPr>
                 <w:rtl w:val="0"/>
               </w:rPr>
-              <w:t xml:space="preserve">2.a</w:t>
-            </w:r>
-          </w:p>
-        </w:tc>
-        <w:tc>
-          <w:tcPr>
-            <w:tcMar>
-              <w:top w:w="100.0" w:type="dxa"/>
-              <w:left w:w="100.0" w:type="dxa"/>
-              <w:bottom w:w="100.0" w:type="dxa"/>
-              <w:right w:w="100.0" w:type="dxa"/>
-            </w:tcMar>
-          </w:tcPr>
-          <w:p>
-            <w:pPr>
-              <w:keepNext w:val="0"/>
-              <w:keepLines w:val="0"/>
-              <w:widowControl w:val="0"/>
-              <w:spacing w:after="0" w:before="0" w:line="240" w:lineRule="auto"/>
-              <w:ind w:left="0" w:right="0" w:firstLine="0"/>
-              <w:contextualSpacing w:val="0"/>
-              <w:jc w:val="left"/>
-            </w:pPr>
-            <w:r>
-              <w:rPr>
-                <w:rtl w:val="0"/>
-              </w:rPr>
-              <w:t xml:space="preserve">2.b</w:t>
-            </w:r>
-          </w:p>
-        </w:tc>
-        <w:tc>
-          <w:tcPr>
-            <w:tcMar>
-              <w:top w:w="100.0" w:type="dxa"/>
-              <w:left w:w="100.0" w:type="dxa"/>
-              <w:bottom w:w="100.0" w:type="dxa"/>
-              <w:right w:w="100.0" w:type="dxa"/>
-            </w:tcMar>
-          </w:tcPr>
-          <w:p>
-            <w:pPr>
-              <w:keepNext w:val="0"/>
-              <w:keepLines w:val="0"/>
-              <w:widowControl w:val="0"/>
-              <w:spacing w:after="0" w:before="0" w:line="240" w:lineRule="auto"/>
-              <w:ind w:left="0" w:right="0" w:firstLine="0"/>
-              <w:contextualSpacing w:val="0"/>
-              <w:jc w:val="left"/>
-            </w:pPr>
-            <w:r>
-              <w:rPr>
-                <w:rtl w:val="0"/>
-              </w:rPr>
-              <w:t xml:space="preserve">2.c</w:t>
-            </w:r>
-          </w:p>
-        </w:tc>
-        <w:tc>
-          <w:tcPr>
-            <w:tcMar>
-              <w:top w:w="100.0" w:type="dxa"/>
-              <w:left w:w="100.0" w:type="dxa"/>
-              <w:bottom w:w="100.0" w:type="dxa"/>
-              <w:right w:w="100.0" w:type="dxa"/>
-            </w:tcMar>
-          </w:tcPr>
-          <w:p>
-            <w:pPr>
-              <w:keepNext w:val="0"/>
-              <w:keepLines w:val="0"/>
-              <w:widowControl w:val="0"/>
-              <w:spacing w:after="0" w:before="0" w:line="240" w:lineRule="auto"/>
-              <w:ind w:left="0" w:right="0" w:firstLine="0"/>
-              <w:contextualSpacing w:val="0"/>
-              <w:jc w:val="left"/>
-            </w:pPr>
-            <w:r>
-              <w:rPr>
-                <w:rtl w:val="0"/>
-              </w:rPr>
-              <w:t xml:space="preserve">2.d</w:t>
-            </w:r>
-          </w:p>
-        </w:tc>
-        <w:tc>
-          <w:tcPr>
-            <w:tcMar>
-              <w:top w:w="100.0" w:type="dxa"/>
-              <w:left w:w="100.0" w:type="dxa"/>
-              <w:bottom w:w="100.0" w:type="dxa"/>
-              <w:right w:w="100.0" w:type="dxa"/>
-            </w:tcMar>
-          </w:tcPr>
-          <w:p>
-            <w:pPr>
-              <w:keepNext w:val="0"/>
-              <w:keepLines w:val="0"/>
-              <w:widowControl w:val="0"/>
-              <w:spacing w:after="0" w:before="0" w:line="240" w:lineRule="auto"/>
-              <w:ind w:left="0" w:right="0" w:firstLine="0"/>
-              <w:contextualSpacing w:val="0"/>
-              <w:jc w:val="left"/>
-            </w:pPr>
-            <w:r>
-              <w:rPr>
-                <w:rtl w:val="0"/>
-              </w:rPr>
-              <w:t xml:space="preserve">2.e</w:t>
-            </w:r>
-          </w:p>
-        </w:tc>
-        <w:tc>
-          <w:tcPr>
-            <w:tcMar>
-              <w:top w:w="100.0" w:type="dxa"/>
-              <w:left w:w="100.0" w:type="dxa"/>
-              <w:bottom w:w="100.0" w:type="dxa"/>
-              <w:right w:w="100.0" w:type="dxa"/>
-            </w:tcMar>
-          </w:tcPr>
-          <w:p>
-            <w:pPr>
-              <w:keepNext w:val="0"/>
-              <w:keepLines w:val="0"/>
-              <w:widowControl w:val="0"/>
-              <w:spacing w:after="0" w:before="0" w:line="240" w:lineRule="auto"/>
-              <w:ind w:left="0" w:right="0" w:firstLine="0"/>
-              <w:contextualSpacing w:val="0"/>
-              <w:jc w:val="left"/>
-            </w:pPr>
-            <w:r>
-              <w:rPr>
-                <w:rtl w:val="0"/>
-              </w:rPr>
-              <w:t xml:space="preserve">2.f</w:t>
-            </w:r>
-          </w:p>
-        </w:tc>
-        <w:tc>
-          <w:tcPr>
-            <w:tcMar>
-              <w:top w:w="100.0" w:type="dxa"/>
-              <w:left w:w="100.0" w:type="dxa"/>
-              <w:bottom w:w="100.0" w:type="dxa"/>
-              <w:right w:w="100.0" w:type="dxa"/>
-            </w:tcMar>
-          </w:tcPr>
-          <w:p>
-            <w:pPr>
-              <w:keepNext w:val="0"/>
-              <w:keepLines w:val="0"/>
-              <w:widowControl w:val="0"/>
-              <w:spacing w:after="0" w:before="0" w:line="240" w:lineRule="auto"/>
-              <w:ind w:left="0" w:right="0" w:firstLine="0"/>
-              <w:contextualSpacing w:val="0"/>
-              <w:jc w:val="left"/>
-            </w:pPr>
-            <w:r>
-              <w:rPr>
-                <w:rtl w:val="0"/>
-              </w:rPr>
-              <w:t xml:space="preserve">2.g</w:t>
+              <w:t xml:space="preserve">date</w:t>
+            </w:r>
+          </w:p>
+        </w:tc>
+        <w:tc>
+          <w:tcPr>
+            <w:tcMar>
+              <w:top w:w="100.0" w:type="dxa"/>
+              <w:left w:w="100.0" w:type="dxa"/>
+              <w:bottom w:w="100.0" w:type="dxa"/>
+              <w:right w:w="100.0" w:type="dxa"/>
+            </w:tcMar>
+          </w:tcPr>
+          <w:p>
+            <w:pPr>
+              <w:keepNext w:val="0"/>
+              <w:keepLines w:val="0"/>
+              <w:widowControl w:val="0"/>
+              <w:spacing w:after="0" w:before="0" w:line="240" w:lineRule="auto"/>
+              <w:ind w:left="0" w:right="0" w:firstLine="0"/>
+              <w:contextualSpacing w:val="0"/>
+              <w:jc w:val="left"/>
+            </w:pPr>
+            <w:r>
+              <w:rPr>
+                <w:rtl w:val="0"/>
+              </w:rPr>
+              <w:t xml:space="preserve">a</w:t>
+            </w:r>
+          </w:p>
+        </w:tc>
+        <w:tc>
+          <w:tcPr>
+            <w:tcMar>
+              <w:top w:w="100.0" w:type="dxa"/>
+              <w:left w:w="100.0" w:type="dxa"/>
+              <w:bottom w:w="100.0" w:type="dxa"/>
+              <w:right w:w="100.0" w:type="dxa"/>
+            </w:tcMar>
+          </w:tcPr>
+          <w:p>
+            <w:pPr>
+              <w:keepNext w:val="0"/>
+              <w:keepLines w:val="0"/>
+              <w:widowControl w:val="0"/>
+              <w:spacing w:after="0" w:before="0" w:line="240" w:lineRule="auto"/>
+              <w:ind w:left="0" w:right="0" w:firstLine="0"/>
+              <w:contextualSpacing w:val="0"/>
+              <w:jc w:val="left"/>
+            </w:pPr>
+            <w:r>
+              <w:rPr>
+                <w:rtl w:val="0"/>
+              </w:rPr>
+              <w:t xml:space="preserve">b</w:t>
+            </w:r>
+          </w:p>
+        </w:tc>
+        <w:tc>
+          <w:tcPr>
+            <w:tcMar>
+              <w:top w:w="100.0" w:type="dxa"/>
+              <w:left w:w="100.0" w:type="dxa"/>
+              <w:bottom w:w="100.0" w:type="dxa"/>
+              <w:right w:w="100.0" w:type="dxa"/>
+            </w:tcMar>
+          </w:tcPr>
+          <w:p>
+            <w:pPr>
+              <w:keepNext w:val="0"/>
+              <w:keepLines w:val="0"/>
+              <w:widowControl w:val="0"/>
+              <w:spacing w:after="0" w:before="0" w:line="240" w:lineRule="auto"/>
+              <w:ind w:left="0" w:right="0" w:firstLine="0"/>
+              <w:contextualSpacing w:val="0"/>
+              <w:jc w:val="left"/>
+            </w:pPr>
+            <w:r>
+              <w:rPr>
+                <w:rtl w:val="0"/>
+              </w:rPr>
+              <w:t xml:space="preserve">c</w:t>
+            </w:r>
+          </w:p>
+        </w:tc>
+        <w:tc>
+          <w:tcPr>
+            <w:tcMar>
+              <w:top w:w="100.0" w:type="dxa"/>
+              <w:left w:w="100.0" w:type="dxa"/>
+              <w:bottom w:w="100.0" w:type="dxa"/>
+              <w:right w:w="100.0" w:type="dxa"/>
+            </w:tcMar>
+          </w:tcPr>
+          <w:p>
+            <w:pPr>
+              <w:keepNext w:val="0"/>
+              <w:keepLines w:val="0"/>
+              <w:widowControl w:val="0"/>
+              <w:spacing w:after="0" w:before="0" w:line="240" w:lineRule="auto"/>
+              <w:ind w:left="0" w:right="0" w:firstLine="0"/>
+              <w:contextualSpacing w:val="0"/>
+              <w:jc w:val="left"/>
+            </w:pPr>
+            <w:r>
+              <w:rPr>
+                <w:rtl w:val="0"/>
+              </w:rPr>
+              <w:t xml:space="preserve">d</w:t>
+            </w:r>
+          </w:p>
+        </w:tc>
+        <w:tc>
+          <w:tcPr>
+            <w:tcMar>
+              <w:top w:w="100.0" w:type="dxa"/>
+              <w:left w:w="100.0" w:type="dxa"/>
+              <w:bottom w:w="100.0" w:type="dxa"/>
+              <w:right w:w="100.0" w:type="dxa"/>
+            </w:tcMar>
+          </w:tcPr>
+          <w:p>
+            <w:pPr>
+              <w:keepNext w:val="0"/>
+              <w:keepLines w:val="0"/>
+              <w:widowControl w:val="0"/>
+              <w:spacing w:after="0" w:before="0" w:line="240" w:lineRule="auto"/>
+              <w:ind w:left="0" w:right="0" w:firstLine="0"/>
+              <w:contextualSpacing w:val="0"/>
+              <w:jc w:val="left"/>
+            </w:pPr>
+            <w:r>
+              <w:rPr>
+                <w:rtl w:val="0"/>
+              </w:rPr>
+              <w:t xml:space="preserve">e</w:t>
+            </w:r>
+          </w:p>
+        </w:tc>
+        <w:tc>
+          <w:tcPr>
+            <w:tcMar>
+              <w:top w:w="100.0" w:type="dxa"/>
+              <w:left w:w="100.0" w:type="dxa"/>
+              <w:bottom w:w="100.0" w:type="dxa"/>
+              <w:right w:w="100.0" w:type="dxa"/>
+            </w:tcMar>
+          </w:tcPr>
+          <w:p>
+            <w:pPr>
+              <w:keepNext w:val="0"/>
+              <w:keepLines w:val="0"/>
+              <w:widowControl w:val="0"/>
+              <w:spacing w:after="0" w:before="0" w:line="240" w:lineRule="auto"/>
+              <w:ind w:left="0" w:right="0" w:firstLine="0"/>
+              <w:contextualSpacing w:val="0"/>
+              <w:jc w:val="left"/>
+            </w:pPr>
+            <w:r>
+              <w:rPr>
+                <w:rtl w:val="0"/>
+              </w:rPr>
+              <w:t xml:space="preserve">f</w:t>
             </w:r>
           </w:p>
         </w:tc>
@@ -1173,34 +1173,34 @@
               <w:rPr>
                 <w:rtl w:val="0"/>
               </w:rPr>
-              <w:t xml:space="preserve">Date</w:t>
-            </w:r>
-          </w:p>
-        </w:tc>
-        <w:tc>
-          <w:tcPr>
-            <w:tcMar>
-              <w:top w:w="100.0" w:type="dxa"/>
-              <w:left w:w="100.0" w:type="dxa"/>
-              <w:bottom w:w="100.0" w:type="dxa"/>
-              <w:right w:w="100.0" w:type="dxa"/>
-            </w:tcMar>
-          </w:tcPr>
-          <w:p>
-            <w:pPr>
-              <w:keepNext w:val="0"/>
-              <w:keepLines w:val="0"/>
-              <w:widowControl w:val="0"/>
-              <w:spacing w:after="0" w:before="0" w:line="240" w:lineRule="auto"/>
-              <w:ind w:left="0" w:right="0" w:firstLine="0"/>
-              <w:contextualSpacing w:val="0"/>
-              <w:jc w:val="left"/>
-            </w:pPr>
-            <w:r>
-              <w:rPr>
-                <w:rtl w:val="0"/>
-              </w:rPr>
-              <w:t xml:space="preserve">Comments</w:t>
+              <w:t xml:space="preserve">g</w:t>
+            </w:r>
+          </w:p>
+        </w:tc>
+        <w:tc>
+          <w:tcPr>
+            <w:tcMar>
+              <w:top w:w="100.0" w:type="dxa"/>
+              <w:left w:w="100.0" w:type="dxa"/>
+              <w:bottom w:w="100.0" w:type="dxa"/>
+              <w:right w:w="100.0" w:type="dxa"/>
+            </w:tcMar>
+          </w:tcPr>
+          <w:p>
+            <w:pPr>
+              <w:keepNext w:val="0"/>
+              <w:keepLines w:val="0"/>
+              <w:widowControl w:val="0"/>
+              <w:spacing w:after="0" w:before="0" w:line="240" w:lineRule="auto"/>
+              <w:ind w:left="0" w:right="0" w:firstLine="0"/>
+              <w:contextualSpacing w:val="0"/>
+              <w:jc w:val="left"/>
+            </w:pPr>
+            <w:r>
+              <w:rPr>
+                <w:rtl w:val="0"/>
+              </w:rPr>
+              <w:t xml:space="preserve">comments</w:t>
             </w:r>
           </w:p>
         </w:tc>
@@ -1527,61 +1527,61 @@
               <w:rPr>
                 <w:rtl w:val="0"/>
               </w:rPr>
-              <w:t xml:space="preserve">Visit ID#</w:t>
-            </w:r>
-          </w:p>
-        </w:tc>
-        <w:tc>
-          <w:tcPr>
-            <w:tcMar>
-              <w:top w:w="100.0" w:type="dxa"/>
-              <w:left w:w="100.0" w:type="dxa"/>
-              <w:bottom w:w="100.0" w:type="dxa"/>
-              <w:right w:w="100.0" w:type="dxa"/>
-            </w:tcMar>
-          </w:tcPr>
-          <w:p>
-            <w:pPr>
-              <w:keepNext w:val="0"/>
-              <w:keepLines w:val="0"/>
-              <w:widowControl w:val="0"/>
-              <w:spacing w:after="0" w:before="0" w:line="240" w:lineRule="auto"/>
-              <w:ind w:left="0" w:right="0" w:firstLine="0"/>
-              <w:contextualSpacing w:val="0"/>
-              <w:jc w:val="left"/>
-            </w:pPr>
-            <w:r>
-              <w:rPr>
-                <w:rtl w:val="0"/>
-              </w:rPr>
-              <w:t xml:space="preserve">Lab (Hema-, radio-, etc)</w:t>
-            </w:r>
-          </w:p>
-        </w:tc>
-        <w:tc>
-          <w:tcPr>
-            <w:tcMar>
-              <w:top w:w="100.0" w:type="dxa"/>
-              <w:left w:w="100.0" w:type="dxa"/>
-              <w:bottom w:w="100.0" w:type="dxa"/>
-              <w:right w:w="100.0" w:type="dxa"/>
-            </w:tcMar>
-          </w:tcPr>
-          <w:p>
-            <w:pPr>
-              <w:keepNext w:val="0"/>
-              <w:keepLines w:val="0"/>
-              <w:widowControl w:val="0"/>
-              <w:spacing w:after="0" w:before="0" w:line="240" w:lineRule="auto"/>
-              <w:ind w:left="0" w:right="0" w:firstLine="0"/>
-              <w:contextualSpacing w:val="0"/>
-              <w:jc w:val="left"/>
-            </w:pPr>
-            <w:r>
-              <w:rPr>
-                <w:rtl w:val="0"/>
-              </w:rPr>
-              <w:t xml:space="preserve">Test Name</w:t>
+              <w:t xml:space="preserve">visit_id</w:t>
+            </w:r>
+          </w:p>
+        </w:tc>
+        <w:tc>
+          <w:tcPr>
+            <w:tcMar>
+              <w:top w:w="100.0" w:type="dxa"/>
+              <w:left w:w="100.0" w:type="dxa"/>
+              <w:bottom w:w="100.0" w:type="dxa"/>
+              <w:right w:w="100.0" w:type="dxa"/>
+            </w:tcMar>
+          </w:tcPr>
+          <w:p>
+            <w:pPr>
+              <w:keepNext w:val="0"/>
+              <w:keepLines w:val="0"/>
+              <w:widowControl w:val="0"/>
+              <w:spacing w:after="0" w:before="0" w:line="240" w:lineRule="auto"/>
+              <w:ind w:left="0" w:right="0" w:firstLine="0"/>
+              <w:contextualSpacing w:val="0"/>
+              <w:jc w:val="left"/>
+            </w:pPr>
+            <w:r>
+              <w:rPr>
+                <w:rtl w:val="0"/>
+              </w:rPr>
+              <w:t xml:space="preserve">lab_name</w:t>
+            </w:r>
+          </w:p>
+        </w:tc>
+        <w:tc>
+          <w:tcPr>
+            <w:tcMar>
+              <w:top w:w="100.0" w:type="dxa"/>
+              <w:left w:w="100.0" w:type="dxa"/>
+              <w:bottom w:w="100.0" w:type="dxa"/>
+              <w:right w:w="100.0" w:type="dxa"/>
+            </w:tcMar>
+          </w:tcPr>
+          <w:p>
+            <w:pPr>
+              <w:keepNext w:val="0"/>
+              <w:keepLines w:val="0"/>
+              <w:widowControl w:val="0"/>
+              <w:spacing w:after="0" w:before="0" w:line="240" w:lineRule="auto"/>
+              <w:ind w:left="0" w:right="0" w:firstLine="0"/>
+              <w:contextualSpacing w:val="0"/>
+              <w:jc w:val="left"/>
+            </w:pPr>
+            <w:r>
+              <w:rPr>
+                <w:rtl w:val="0"/>
+              </w:rPr>
+              <w:t xml:space="preserve">test_name</w:t>
             </w:r>
           </w:p>
         </w:tc>
@@ -1680,73 +1680,69 @@
           </w:tcPr>
           <w:p>
             <w:pPr>
-              <w:keepNext w:val="0"/>
-              <w:keepLines w:val="0"/>
-              <w:widowControl w:val="0"/>
-              <w:spacing w:after="0" w:before="0" w:line="240" w:lineRule="auto"/>
-              <w:ind w:left="0" w:right="0" w:firstLine="0"/>
-              <w:contextualSpacing w:val="0"/>
-              <w:jc w:val="left"/>
-            </w:pPr>
-            <w:r>
-              <w:rPr>
-                <w:rtl w:val="0"/>
-              </w:rPr>
-              <w:t xml:space="preserve">Visit ID#</w:t>
-            </w:r>
-          </w:p>
-        </w:tc>
-        <w:tc>
-          <w:tcPr>
-            <w:tcMar>
-              <w:top w:w="100.0" w:type="dxa"/>
-              <w:left w:w="100.0" w:type="dxa"/>
-              <w:bottom w:w="100.0" w:type="dxa"/>
-              <w:right w:w="100.0" w:type="dxa"/>
-            </w:tcMar>
-          </w:tcPr>
-          <w:p>
-            <w:pPr>
-              <w:keepNext w:val="0"/>
-              <w:keepLines w:val="0"/>
-              <w:widowControl w:val="0"/>
-              <w:spacing w:after="0" w:before="0" w:line="240" w:lineRule="auto"/>
-              <w:ind w:left="0" w:right="0" w:firstLine="0"/>
-              <w:contextualSpacing w:val="0"/>
-              <w:jc w:val="left"/>
-            </w:pPr>
-            <w:r>
-              <w:rPr>
-                <w:rtl w:val="0"/>
-              </w:rPr>
-              <w:t xml:space="preserve">Med Type (Injection/oral)</w:t>
-            </w:r>
-          </w:p>
-        </w:tc>
-        <w:tc>
-          <w:tcPr>
-            <w:tcMar>
-              <w:top w:w="100.0" w:type="dxa"/>
-              <w:left w:w="100.0" w:type="dxa"/>
-              <w:bottom w:w="100.0" w:type="dxa"/>
-              <w:right w:w="100.0" w:type="dxa"/>
-            </w:tcMar>
-          </w:tcPr>
-          <w:p>
-            <w:pPr>
-              <w:keepNext w:val="0"/>
-              <w:keepLines w:val="0"/>
-              <w:widowControl w:val="0"/>
-              <w:spacing w:after="0" w:before="0" w:line="240" w:lineRule="auto"/>
-              <w:ind w:left="0" w:right="0" w:firstLine="0"/>
-              <w:contextualSpacing w:val="0"/>
-              <w:jc w:val="left"/>
-            </w:pPr>
-            <w:r>
-              <w:rPr>
-                <w:rtl w:val="0"/>
-              </w:rPr>
-              <w:t xml:space="preserve">Medication Name</w:t>
+              <w:widowControl w:val="0"/>
+              <w:spacing w:line="240" w:lineRule="auto"/>
+              <w:contextualSpacing w:val="0"/>
+            </w:pPr>
+            <w:r>
+              <w:rPr>
+                <w:rtl w:val="0"/>
+              </w:rPr>
+              <w:t xml:space="preserve">visit_id</w:t>
+            </w:r>
+          </w:p>
+        </w:tc>
+        <w:tc>
+          <w:tcPr>
+            <w:tcMar>
+              <w:top w:w="100.0" w:type="dxa"/>
+              <w:left w:w="100.0" w:type="dxa"/>
+              <w:bottom w:w="100.0" w:type="dxa"/>
+              <w:right w:w="100.0" w:type="dxa"/>
+            </w:tcMar>
+          </w:tcPr>
+          <w:p>
+            <w:pPr>
+              <w:keepNext w:val="0"/>
+              <w:keepLines w:val="0"/>
+              <w:widowControl w:val="0"/>
+              <w:spacing w:after="0" w:before="0" w:line="240" w:lineRule="auto"/>
+              <w:ind w:left="0" w:right="0" w:firstLine="0"/>
+              <w:contextualSpacing w:val="0"/>
+              <w:jc w:val="left"/>
+            </w:pPr>
+            <w:r>
+              <w:rPr>
+                <w:rtl w:val="0"/>
+              </w:rPr>
+              <w:t xml:space="preserve">medication_type</w:t>
+            </w:r>
+          </w:p>
+        </w:tc>
+        <w:tc>
+          <w:tcPr>
+            <w:tcMar>
+              <w:top w:w="100.0" w:type="dxa"/>
+              <w:left w:w="100.0" w:type="dxa"/>
+              <w:bottom w:w="100.0" w:type="dxa"/>
+              <w:right w:w="100.0" w:type="dxa"/>
+            </w:tcMar>
+          </w:tcPr>
+          <w:p>
+            <w:pPr>
+              <w:keepNext w:val="0"/>
+              <w:keepLines w:val="0"/>
+              <w:widowControl w:val="0"/>
+              <w:spacing w:after="0" w:before="0" w:line="240" w:lineRule="auto"/>
+              <w:ind w:left="0" w:right="0" w:firstLine="0"/>
+              <w:contextualSpacing w:val="0"/>
+              <w:jc w:val="left"/>
+            </w:pPr>
+            <w:r>
+              <w:rPr>
+                <w:rtl w:val="0"/>
+              </w:rPr>
+              <w:t xml:space="preserve">medication_name</w:t>
             </w:r>
           </w:p>
         </w:tc>

</xml_diff>